<commit_message>
Entrega Final Lab 8
</commit_message>
<xml_diff>
--- a/Docs/Observaciones-Lab 8.docx
+++ b/Docs/Observaciones-Lab 8.docx
@@ -1,6 +1,6 @@
 
 <file path=word/document.xml><?xml version="1.0" encoding="utf-8"?>
-<w:document xmlns:wpc="http://schemas.microsoft.com/office/word/2010/wordprocessingCanvas" xmlns:cx="http://schemas.microsoft.com/office/drawing/2014/chartex" xmlns:cx1="http://schemas.microsoft.com/office/drawing/2015/9/8/chartex" xmlns:cx2="http://schemas.microsoft.com/office/drawing/2015/10/21/chartex" xmlns:cx3="http://schemas.microsoft.com/office/drawing/2016/5/9/chartex" xmlns:cx4="http://schemas.microsoft.com/office/drawing/2016/5/10/chartex" xmlns:cx5="http://schemas.microsoft.com/office/drawing/2016/5/11/chartex" xmlns:cx6="http://schemas.microsoft.com/office/drawing/2016/5/12/chartex" xmlns:cx7="http://schemas.microsoft.com/office/drawing/2016/5/13/chartex" xmlns:cx8="http://schemas.microsoft.com/office/drawing/2016/5/14/chartex" xmlns:mc="http://schemas.openxmlformats.org/markup-compatibility/2006" xmlns:aink="http://schemas.microsoft.com/office/drawing/2016/ink" xmlns:am3d="http://schemas.microsoft.com/office/drawing/2017/model3d" xmlns:o="urn:schemas-microsoft-com:office:office" xmlns:r="http://schemas.openxmlformats.org/officeDocument/2006/relationships" xmlns:m="http://schemas.openxmlformats.org/officeDocument/2006/math" xmlns:v="urn:schemas-microsoft-com:vml" xmlns:wp14="http://schemas.microsoft.com/office/word/2010/wordprocessingDrawing" xmlns:wp="http://schemas.openxmlformats.org/drawingml/2006/wordprocessingDrawing" xmlns:w10="urn:schemas-microsoft-com:office:word" xmlns:w="http://schemas.openxmlformats.org/wordprocessingml/2006/main" xmlns:w14="http://schemas.microsoft.com/office/word/2010/wordml" xmlns:w15="http://schemas.microsoft.com/office/word/2012/wordml" xmlns:w16cex="http://schemas.microsoft.com/office/word/2018/wordml/cex" xmlns:w16cid="http://schemas.microsoft.com/office/word/2016/wordml/cid" xmlns:w16="http://schemas.microsoft.com/office/word/2018/wordml" xmlns:w16se="http://schemas.microsoft.com/office/word/2015/wordml/symex" xmlns:wpg="http://schemas.microsoft.com/office/word/2010/wordprocessingGroup" xmlns:wpi="http://schemas.microsoft.com/office/word/2010/wordprocessingInk" xmlns:wne="http://schemas.microsoft.com/office/word/2006/wordml" xmlns:wps="http://schemas.microsoft.com/office/word/2010/wordprocessingShape" mc:Ignorable="w14 w15 w16se w16cid w16 w16cex wp14">
+<w:document xmlns:wpc="http://schemas.microsoft.com/office/word/2010/wordprocessingCanvas" xmlns:cx="http://schemas.microsoft.com/office/drawing/2014/chartex" xmlns:cx1="http://schemas.microsoft.com/office/drawing/2015/9/8/chartex" xmlns:cx2="http://schemas.microsoft.com/office/drawing/2015/10/21/chartex" xmlns:cx3="http://schemas.microsoft.com/office/drawing/2016/5/9/chartex" xmlns:cx4="http://schemas.microsoft.com/office/drawing/2016/5/10/chartex" xmlns:cx5="http://schemas.microsoft.com/office/drawing/2016/5/11/chartex" xmlns:cx6="http://schemas.microsoft.com/office/drawing/2016/5/12/chartex" xmlns:cx7="http://schemas.microsoft.com/office/drawing/2016/5/13/chartex" xmlns:cx8="http://schemas.microsoft.com/office/drawing/2016/5/14/chartex" xmlns:mc="http://schemas.openxmlformats.org/markup-compatibility/2006" xmlns:aink="http://schemas.microsoft.com/office/drawing/2016/ink" xmlns:am3d="http://schemas.microsoft.com/office/drawing/2017/model3d" xmlns:o="urn:schemas-microsoft-com:office:office" xmlns:r="http://schemas.openxmlformats.org/officeDocument/2006/relationships" xmlns:m="http://schemas.openxmlformats.org/officeDocument/2006/math" xmlns:v="urn:schemas-microsoft-com:vml" xmlns:wp14="http://schemas.microsoft.com/office/word/2010/wordprocessingDrawing" xmlns:wp="http://schemas.openxmlformats.org/drawingml/2006/wordprocessingDrawing" xmlns:w10="urn:schemas-microsoft-com:office:word" xmlns:w="http://schemas.openxmlformats.org/wordprocessingml/2006/main" xmlns:w14="http://schemas.microsoft.com/office/word/2010/wordml" xmlns:w15="http://schemas.microsoft.com/office/word/2012/wordml" xmlns:w16cex="http://schemas.microsoft.com/office/word/2018/wordml/cex" xmlns:w16cid="http://schemas.microsoft.com/office/word/2016/wordml/cid" xmlns:w16="http://schemas.microsoft.com/office/word/2018/wordml" xmlns:w16sdtdh="http://schemas.microsoft.com/office/word/2020/wordml/sdtdatahash" xmlns:w16se="http://schemas.microsoft.com/office/word/2015/wordml/symex" xmlns:wpg="http://schemas.microsoft.com/office/word/2010/wordprocessingGroup" xmlns:wpi="http://schemas.microsoft.com/office/word/2010/wordprocessingInk" xmlns:wne="http://schemas.microsoft.com/office/word/2006/wordml" xmlns:wps="http://schemas.microsoft.com/office/word/2010/wordprocessingShape" mc:Ignorable="w14 w15 w16se w16cid w16 w16cex w16sdtdh wp14">
   <w:body>
     <w:p>
       <w:pPr>
@@ -160,63 +160,30 @@
           <w:rFonts w:ascii="Dax-Regular" w:hAnsi="Dax-Regular"/>
           <w:lang w:val="es-CO"/>
         </w:rPr>
-        <w:t>En este caso sabemos que el n-</w:t>
-      </w:r>
-      <w:proofErr w:type="spellStart"/>
-      <w:r>
-        <w:rPr>
-          <w:rFonts w:ascii="Dax-Regular" w:hAnsi="Dax-Regular"/>
-          <w:lang w:val="es-CO"/>
-        </w:rPr>
-        <w:t>grannieto</w:t>
-      </w:r>
-      <w:proofErr w:type="spellEnd"/>
-      <w:r>
-        <w:rPr>
-          <w:rFonts w:ascii="Dax-Regular" w:hAnsi="Dax-Regular"/>
-          <w:lang w:val="es-CO"/>
-        </w:rPr>
-        <w:t xml:space="preserve"> de la raíz es el que esta en la posición 2^n. Es decir, el elemento en la posición N esta en el nivel </w:t>
-      </w:r>
-      <w:proofErr w:type="spellStart"/>
-      <w:r>
-        <w:rPr>
-          <w:rFonts w:ascii="Dax-Regular" w:hAnsi="Dax-Regular"/>
-          <w:lang w:val="es-CO"/>
-        </w:rPr>
-        <w:t>int</w:t>
-      </w:r>
-      <w:proofErr w:type="spellEnd"/>
-      <w:r>
-        <w:rPr>
-          <w:rFonts w:ascii="Dax-Regular" w:hAnsi="Dax-Regular"/>
-          <w:lang w:val="es-CO"/>
-        </w:rPr>
-        <w:t xml:space="preserve">(Log2(N)). Lo que nos lleva a la conclusión de que </w:t>
+        <w:t>E</w:t>
       </w:r>
       <w:r>
         <w:rPr>
-          <w:lang w:val="es-CO"/>
-        </w:rPr>
-        <w:t xml:space="preserve">el BST está balanceado, </w:t>
+          <w:rFonts w:ascii="Dax-Regular" w:hAnsi="Dax-Regular"/>
+          <w:lang w:val="es-CO"/>
+        </w:rPr>
+        <w:t xml:space="preserve">n este caso podemos ver que este árbol no es lleno, ni completo, ni balanceado. Ya que si calculamos </w:t>
       </w:r>
+      <m:oMath>
+        <m:r>
+          <w:rPr>
+            <w:rFonts w:ascii="Cambria Math" w:hAnsi="Cambria Math"/>
+            <w:lang w:val="es-CO"/>
+          </w:rPr>
+          <m:t>Log2(1177)</m:t>
+        </m:r>
+      </m:oMath>
       <w:r>
         <w:rPr>
-          <w:lang w:val="es-CO"/>
-        </w:rPr>
-        <w:t xml:space="preserve">entonces </w:t>
-      </w:r>
-      <w:r>
-        <w:rPr>
-          <w:lang w:val="es-CO"/>
-        </w:rPr>
-        <w:t>la rama más larga del árbol tiene una longitud proporcional a la altura del árbol</w:t>
-      </w:r>
-      <w:r>
-        <w:rPr>
-          <w:lang w:val="es-CO"/>
-        </w:rPr>
-        <w:t>.</w:t>
+          <w:rFonts w:ascii="Dax-Regular" w:hAnsi="Dax-Regular"/>
+          <w:lang w:val="es-CO"/>
+        </w:rPr>
+        <w:t xml:space="preserve"> este debería dar la altura del árbol para estar balanceado, y este da 10. Lo que nos lleva a la conclusión que este árbol no se encuentra en balance, ya que su altura es 29. </w:t>
       </w:r>
     </w:p>
     <w:p>
@@ -348,6 +315,7 @@
       <w:r>
         <w:rPr>
           <w:rFonts w:ascii="Dax-Regular" w:hAnsi="Dax-Regular"/>
+          <w:noProof/>
           <w:lang w:val="es-CO"/>
         </w:rPr>
         <w:drawing>
@@ -457,7 +425,7 @@
 </file>
 
 <file path=word/numbering.xml><?xml version="1.0" encoding="utf-8"?>
-<w:numbering xmlns:wpc="http://schemas.microsoft.com/office/word/2010/wordprocessingCanvas" xmlns:cx="http://schemas.microsoft.com/office/drawing/2014/chartex" xmlns:cx1="http://schemas.microsoft.com/office/drawing/2015/9/8/chartex" xmlns:cx2="http://schemas.microsoft.com/office/drawing/2015/10/21/chartex" xmlns:cx3="http://schemas.microsoft.com/office/drawing/2016/5/9/chartex" xmlns:cx4="http://schemas.microsoft.com/office/drawing/2016/5/10/chartex" xmlns:cx5="http://schemas.microsoft.com/office/drawing/2016/5/11/chartex" xmlns:cx6="http://schemas.microsoft.com/office/drawing/2016/5/12/chartex" xmlns:cx7="http://schemas.microsoft.com/office/drawing/2016/5/13/chartex" xmlns:cx8="http://schemas.microsoft.com/office/drawing/2016/5/14/chartex" xmlns:mc="http://schemas.openxmlformats.org/markup-compatibility/2006" xmlns:aink="http://schemas.microsoft.com/office/drawing/2016/ink" xmlns:am3d="http://schemas.microsoft.com/office/drawing/2017/model3d" xmlns:o="urn:schemas-microsoft-com:office:office" xmlns:r="http://schemas.openxmlformats.org/officeDocument/2006/relationships" xmlns:m="http://schemas.openxmlformats.org/officeDocument/2006/math" xmlns:v="urn:schemas-microsoft-com:vml" xmlns:wp14="http://schemas.microsoft.com/office/word/2010/wordprocessingDrawing" xmlns:wp="http://schemas.openxmlformats.org/drawingml/2006/wordprocessingDrawing" xmlns:w10="urn:schemas-microsoft-com:office:word" xmlns:w="http://schemas.openxmlformats.org/wordprocessingml/2006/main" xmlns:w14="http://schemas.microsoft.com/office/word/2010/wordml" xmlns:w15="http://schemas.microsoft.com/office/word/2012/wordml" xmlns:w16cex="http://schemas.microsoft.com/office/word/2018/wordml/cex" xmlns:w16cid="http://schemas.microsoft.com/office/word/2016/wordml/cid" xmlns:w16="http://schemas.microsoft.com/office/word/2018/wordml" xmlns:w16se="http://schemas.microsoft.com/office/word/2015/wordml/symex" xmlns:wpg="http://schemas.microsoft.com/office/word/2010/wordprocessingGroup" xmlns:wpi="http://schemas.microsoft.com/office/word/2010/wordprocessingInk" xmlns:wne="http://schemas.microsoft.com/office/word/2006/wordml" xmlns:wps="http://schemas.microsoft.com/office/word/2010/wordprocessingShape" mc:Ignorable="w14 w15 w16se w16cid w16 w16cex wp14">
+<w:numbering xmlns:wpc="http://schemas.microsoft.com/office/word/2010/wordprocessingCanvas" xmlns:cx="http://schemas.microsoft.com/office/drawing/2014/chartex" xmlns:cx1="http://schemas.microsoft.com/office/drawing/2015/9/8/chartex" xmlns:cx2="http://schemas.microsoft.com/office/drawing/2015/10/21/chartex" xmlns:cx3="http://schemas.microsoft.com/office/drawing/2016/5/9/chartex" xmlns:cx4="http://schemas.microsoft.com/office/drawing/2016/5/10/chartex" xmlns:cx5="http://schemas.microsoft.com/office/drawing/2016/5/11/chartex" xmlns:cx6="http://schemas.microsoft.com/office/drawing/2016/5/12/chartex" xmlns:cx7="http://schemas.microsoft.com/office/drawing/2016/5/13/chartex" xmlns:cx8="http://schemas.microsoft.com/office/drawing/2016/5/14/chartex" xmlns:mc="http://schemas.openxmlformats.org/markup-compatibility/2006" xmlns:aink="http://schemas.microsoft.com/office/drawing/2016/ink" xmlns:am3d="http://schemas.microsoft.com/office/drawing/2017/model3d" xmlns:o="urn:schemas-microsoft-com:office:office" xmlns:r="http://schemas.openxmlformats.org/officeDocument/2006/relationships" xmlns:m="http://schemas.openxmlformats.org/officeDocument/2006/math" xmlns:v="urn:schemas-microsoft-com:vml" xmlns:wp14="http://schemas.microsoft.com/office/word/2010/wordprocessingDrawing" xmlns:wp="http://schemas.openxmlformats.org/drawingml/2006/wordprocessingDrawing" xmlns:w10="urn:schemas-microsoft-com:office:word" xmlns:w="http://schemas.openxmlformats.org/wordprocessingml/2006/main" xmlns:w14="http://schemas.microsoft.com/office/word/2010/wordml" xmlns:w15="http://schemas.microsoft.com/office/word/2012/wordml" xmlns:w16cex="http://schemas.microsoft.com/office/word/2018/wordml/cex" xmlns:w16cid="http://schemas.microsoft.com/office/word/2016/wordml/cid" xmlns:w16="http://schemas.microsoft.com/office/word/2018/wordml" xmlns:w16sdtdh="http://schemas.microsoft.com/office/word/2020/wordml/sdtdatahash" xmlns:w16se="http://schemas.microsoft.com/office/word/2015/wordml/symex" xmlns:wpg="http://schemas.microsoft.com/office/word/2010/wordprocessingGroup" xmlns:wpi="http://schemas.microsoft.com/office/word/2010/wordprocessingInk" xmlns:wne="http://schemas.microsoft.com/office/word/2006/wordml" xmlns:wps="http://schemas.microsoft.com/office/word/2010/wordprocessingShape" mc:Ignorable="w14 w15 w16se w16cid w16 w16cex w16sdtdh wp14">
   <w:abstractNum w:abstractNumId="0" w15:restartNumberingAfterBreak="0">
     <w:nsid w:val="00F45053"/>
     <w:multiLevelType w:val="hybridMultilevel"/>
@@ -1692,7 +1660,7 @@
 </file>
 
 <file path=word/styles.xml><?xml version="1.0" encoding="utf-8"?>
-<w:styles xmlns:mc="http://schemas.openxmlformats.org/markup-compatibility/2006" xmlns:r="http://schemas.openxmlformats.org/officeDocument/2006/relationships" xmlns:w="http://schemas.openxmlformats.org/wordprocessingml/2006/main" xmlns:w14="http://schemas.microsoft.com/office/word/2010/wordml" xmlns:w15="http://schemas.microsoft.com/office/word/2012/wordml" xmlns:w16cex="http://schemas.microsoft.com/office/word/2018/wordml/cex" xmlns:w16cid="http://schemas.microsoft.com/office/word/2016/wordml/cid" xmlns:w16="http://schemas.microsoft.com/office/word/2018/wordml" xmlns:w16se="http://schemas.microsoft.com/office/word/2015/wordml/symex" mc:Ignorable="w14 w15 w16se w16cid w16 w16cex">
+<w:styles xmlns:mc="http://schemas.openxmlformats.org/markup-compatibility/2006" xmlns:r="http://schemas.openxmlformats.org/officeDocument/2006/relationships" xmlns:w="http://schemas.openxmlformats.org/wordprocessingml/2006/main" xmlns:w14="http://schemas.microsoft.com/office/word/2010/wordml" xmlns:w15="http://schemas.microsoft.com/office/word/2012/wordml" xmlns:w16cex="http://schemas.microsoft.com/office/word/2018/wordml/cex" xmlns:w16cid="http://schemas.microsoft.com/office/word/2016/wordml/cid" xmlns:w16="http://schemas.microsoft.com/office/word/2018/wordml" xmlns:w16sdtdh="http://schemas.microsoft.com/office/word/2020/wordml/sdtdatahash" xmlns:w16se="http://schemas.microsoft.com/office/word/2015/wordml/symex" mc:Ignorable="w14 w15 w16se w16cid w16 w16cex w16sdtdh">
   <w:docDefaults>
     <w:rPrDefault>
       <w:rPr>
@@ -2377,6 +2345,16 @@
       <w:szCs w:val="26"/>
     </w:rPr>
   </w:style>
+  <w:style w:type="character" w:styleId="Textodelmarcadordeposicin">
+    <w:name w:val="Placeholder Text"/>
+    <w:basedOn w:val="Fuentedeprrafopredeter"/>
+    <w:uiPriority w:val="99"/>
+    <w:semiHidden/>
+    <w:rsid w:val="00175038"/>
+    <w:rPr>
+      <w:color w:val="808080"/>
+    </w:rPr>
+  </w:style>
 </w:styles>
 </file>
 
@@ -2676,6 +2654,21 @@
 </file>
 
 <file path=customXml/item1.xml><?xml version="1.0" encoding="utf-8"?>
+<?mso-contentType ?>
+<FormTemplates xmlns="http://schemas.microsoft.com/sharepoint/v3/contenttype/forms">
+  <Display>DocumentLibraryForm</Display>
+  <Edit>DocumentLibraryForm</Edit>
+  <New>DocumentLibraryForm</New>
+</FormTemplates>
+</file>
+
+<file path=customXml/item2.xml><?xml version="1.0" encoding="utf-8"?>
+<p:properties xmlns:p="http://schemas.microsoft.com/office/2006/metadata/properties" xmlns:xsi="http://www.w3.org/2001/XMLSchema-instance" xmlns:pc="http://schemas.microsoft.com/office/infopath/2007/PartnerControls">
+  <documentManagement/>
+</p:properties>
+</file>
+
+<file path=customXml/item3.xml><?xml version="1.0" encoding="utf-8"?>
 <ct:contentTypeSchema xmlns:ct="http://schemas.microsoft.com/office/2006/metadata/contentType" xmlns:ma="http://schemas.microsoft.com/office/2006/metadata/properties/metaAttributes" ct:_="" ma:_="" ma:contentTypeName="Documento" ma:contentTypeID="0x01010023858CF01A2EF24688B692775F4C60A4" ma:contentTypeVersion="11" ma:contentTypeDescription="Crear nuevo documento." ma:contentTypeScope="" ma:versionID="04b510ef1bc187d79b842c792d256c41">
   <xsd:schema xmlns:xsd="http://www.w3.org/2001/XMLSchema" xmlns:xs="http://www.w3.org/2001/XMLSchema" xmlns:p="http://schemas.microsoft.com/office/2006/metadata/properties" xmlns:ns2="164883f8-7691-4ecf-b54a-664c0d0edefe" xmlns:ns3="85e30bcc-d76c-4413-8e4d-2dce22fb0743" targetNamespace="http://schemas.microsoft.com/office/2006/metadata/properties" ma:root="true" ma:fieldsID="9049981c3eb1ee76226ec9e2f8ecd7b4" ns2:_="" ns3:_="">
     <xsd:import namespace="164883f8-7691-4ecf-b54a-664c0d0edefe"/>
@@ -2886,22 +2879,24 @@
 </ct:contentTypeSchema>
 </file>
 
-<file path=customXml/item2.xml><?xml version="1.0" encoding="utf-8"?>
-<p:properties xmlns:p="http://schemas.microsoft.com/office/2006/metadata/properties" xmlns:xsi="http://www.w3.org/2001/XMLSchema-instance" xmlns:pc="http://schemas.microsoft.com/office/infopath/2007/PartnerControls">
-  <documentManagement/>
-</p:properties>
+<file path=customXml/itemProps1.xml><?xml version="1.0" encoding="utf-8"?>
+<ds:datastoreItem xmlns:ds="http://schemas.openxmlformats.org/officeDocument/2006/customXml" ds:itemID="{1F59EA8B-1FA8-40D2-A8B0-61B9CE1E4579}">
+  <ds:schemaRefs>
+    <ds:schemaRef ds:uri="http://schemas.microsoft.com/sharepoint/v3/contenttype/forms"/>
+  </ds:schemaRefs>
+</ds:datastoreItem>
 </file>
 
-<file path=customXml/item3.xml><?xml version="1.0" encoding="utf-8"?>
-<?mso-contentType ?>
-<FormTemplates xmlns="http://schemas.microsoft.com/sharepoint/v3/contenttype/forms">
-  <Display>DocumentLibraryForm</Display>
-  <Edit>DocumentLibraryForm</Edit>
-  <New>DocumentLibraryForm</New>
-</FormTemplates>
+<file path=customXml/itemProps2.xml><?xml version="1.0" encoding="utf-8"?>
+<ds:datastoreItem xmlns:ds="http://schemas.openxmlformats.org/officeDocument/2006/customXml" ds:itemID="{8542EACB-7939-45C8-99C3-B6897CA7A7EF}">
+  <ds:schemaRefs>
+    <ds:schemaRef ds:uri="http://schemas.microsoft.com/office/2006/metadata/properties"/>
+    <ds:schemaRef ds:uri="http://schemas.microsoft.com/office/infopath/2007/PartnerControls"/>
+  </ds:schemaRefs>
+</ds:datastoreItem>
 </file>
 
-<file path=customXml/itemProps1.xml><?xml version="1.0" encoding="utf-8"?>
+<file path=customXml/itemProps3.xml><?xml version="1.0" encoding="utf-8"?>
 <ds:datastoreItem xmlns:ds="http://schemas.openxmlformats.org/officeDocument/2006/customXml" ds:itemID="{6A402F4C-F49F-4E29-8D88-E716A8E26B87}">
   <ds:schemaRefs>
     <ds:schemaRef ds:uri="http://schemas.microsoft.com/office/2006/metadata/contentType"/>
@@ -2918,21 +2913,4 @@
     <ds:schemaRef ds:uri="http://schemas.microsoft.com/internal/obd"/>
   </ds:schemaRefs>
 </ds:datastoreItem>
-</file>
-
-<file path=customXml/itemProps2.xml><?xml version="1.0" encoding="utf-8"?>
-<ds:datastoreItem xmlns:ds="http://schemas.openxmlformats.org/officeDocument/2006/customXml" ds:itemID="{8542EACB-7939-45C8-99C3-B6897CA7A7EF}">
-  <ds:schemaRefs>
-    <ds:schemaRef ds:uri="http://schemas.microsoft.com/office/2006/metadata/properties"/>
-    <ds:schemaRef ds:uri="http://schemas.microsoft.com/office/infopath/2007/PartnerControls"/>
-  </ds:schemaRefs>
-</ds:datastoreItem>
-</file>
-
-<file path=customXml/itemProps3.xml><?xml version="1.0" encoding="utf-8"?>
-<ds:datastoreItem xmlns:ds="http://schemas.openxmlformats.org/officeDocument/2006/customXml" ds:itemID="{1F59EA8B-1FA8-40D2-A8B0-61B9CE1E4579}">
-  <ds:schemaRefs>
-    <ds:schemaRef ds:uri="http://schemas.microsoft.com/sharepoint/v3/contenttype/forms"/>
-  </ds:schemaRefs>
-</ds:datastoreItem>
 </file>
</xml_diff>